<commit_message>
a bit update on the evaluation documentation
</commit_message>
<xml_diff>
--- a/CrosslinkEvaluation/Instruction.docx
+++ b/CrosslinkEvaluation/Instruction.docx
@@ -548,6 +548,138 @@
             <v:stroke joinstyle="miter"/>
             <v:path gradientshapeok="t" o:connecttype="rect"/>
           </v:shapetype>
+          <v:shape id="_x0000_s1033" type="#_x0000_t202" style="position:absolute;margin-left:17.25pt;margin-top:351.1pt;width:417.75pt;height:43.5pt;z-index:251665408" filled="f" stroked="f">
+            <v:textbox style="mso-next-textbox:#_x0000_s1033">
+              <w:txbxContent>
+                <w:p>
+                  <w:pPr>
+                    <w:rPr>
+                      <w:color w:val="FF0000"/>
+                      <w:lang w:val="en-US"/>
+                    </w:rPr>
+                  </w:pPr>
+                  <w:r>
+                    <w:rPr>
+                      <w:color w:val="FF0000"/>
+                      <w:lang w:val="en-US"/>
+                    </w:rPr>
+                    <w:t xml:space="preserve">The evaluation </w:t>
+                  </w:r>
+                  <w:r>
+                    <w:rPr>
+                      <w:color w:val="FF0000"/>
+                      <w:lang w:val="en-US"/>
+                    </w:rPr>
+                    <w:t>result for</w:t>
+                  </w:r>
+                  <w:r>
+                    <w:rPr>
+                      <w:color w:val="FF0000"/>
+                      <w:lang w:val="en-US"/>
+                    </w:rPr>
+                    <w:t xml:space="preserve"> each run including the score calculated using different </w:t>
+                  </w:r>
+                  <w:proofErr w:type="spellStart"/>
+                  <w:r>
+                    <w:rPr>
+                      <w:color w:val="FF0000"/>
+                      <w:lang w:val="en-US"/>
+                    </w:rPr>
+                    <w:t>metrices</w:t>
+                  </w:r>
+                  <w:proofErr w:type="spellEnd"/>
+                </w:p>
+              </w:txbxContent>
+            </v:textbox>
+          </v:shape>
+        </w:pict>
+      </w:r>
+      <w:r>
+        <w:rPr>
+          <w:noProof/>
+        </w:rPr>
+        <w:pict>
+          <v:shapetype id="_x0000_t66" coordsize="21600,21600" o:spt="66" adj="5400,5400" path="m@0,l@0@1,21600@1,21600@2@0@2@0,21600,,10800xe">
+            <v:stroke joinstyle="miter"/>
+            <v:formulas>
+              <v:f eqn="val #0"/>
+              <v:f eqn="val #1"/>
+              <v:f eqn="sum 21600 0 #1"/>
+              <v:f eqn="prod #0 #1 10800"/>
+              <v:f eqn="sum #0 0 @3"/>
+            </v:formulas>
+            <v:path o:connecttype="custom" o:connectlocs="@0,0;0,10800;@0,21600;21600,10800" o:connectangles="270,180,90,0" textboxrect="@4,@1,21600,@2"/>
+            <v:handles>
+              <v:h position="#0,#1" xrange="0,21600" yrange="0,10800"/>
+            </v:handles>
+          </v:shapetype>
+          <v:shape id="_x0000_s1032" type="#_x0000_t66" style="position:absolute;margin-left:226.25pt;margin-top:240.2pt;width:23.6pt;height:7pt;rotation:-2381739fd;z-index:251664384"/>
+        </w:pict>
+      </w:r>
+      <w:r>
+        <w:rPr>
+          <w:noProof/>
+        </w:rPr>
+        <w:pict>
+          <v:shape id="_x0000_s1031" type="#_x0000_t202" style="position:absolute;margin-left:241.35pt;margin-top:228.1pt;width:197.4pt;height:49.5pt;z-index:251663360" filled="f" stroked="f">
+            <v:textbox style="mso-next-textbox:#_x0000_s1031">
+              <w:txbxContent>
+                <w:p>
+                  <w:pPr>
+                    <w:rPr>
+                      <w:color w:val="FF0000"/>
+                      <w:lang w:val="en-US"/>
+                    </w:rPr>
+                  </w:pPr>
+                  <w:r>
+                    <w:rPr>
+                      <w:color w:val="FF0000"/>
+                      <w:lang w:val="en-US"/>
+                    </w:rPr>
+                    <w:t xml:space="preserve">The </w:t>
+                  </w:r>
+                  <w:r>
+                    <w:rPr>
+                      <w:color w:val="FF0000"/>
+                      <w:lang w:val="en-US"/>
+                    </w:rPr>
+                    <w:t>evaluation</w:t>
+                  </w:r>
+                  <w:r>
+                    <w:rPr>
+                      <w:color w:val="FF0000"/>
+                      <w:lang w:val="en-US"/>
+                    </w:rPr>
+                    <w:t xml:space="preserve"> typ</w:t>
+                  </w:r>
+                  <w:r>
+                    <w:rPr>
+                      <w:color w:val="FF0000"/>
+                      <w:lang w:val="en-US"/>
+                    </w:rPr>
+                    <w:t xml:space="preserve">e, normally the Wikipedia ground-truth only allows file-to-file level evaluation </w:t>
+                  </w:r>
+                </w:p>
+              </w:txbxContent>
+            </v:textbox>
+          </v:shape>
+        </w:pict>
+      </w:r>
+      <w:r>
+        <w:rPr>
+          <w:noProof/>
+        </w:rPr>
+        <w:pict>
+          <v:roundrect id="_x0000_s1030" style="position:absolute;margin-left:7.35pt;margin-top:249.85pt;width:234pt;height:27.75pt;z-index:251662336" arcsize="10923f" filled="f" strokecolor="#c00000">
+            <v:stroke dashstyle="1 1" endcap="round"/>
+          </v:roundrect>
+        </w:pict>
+      </w:r>
+      <w:r>
+        <w:rPr>
+          <w:noProof/>
+        </w:rPr>
+        <w:pict>
           <v:shape id="_x0000_s1029" type="#_x0000_t202" style="position:absolute;margin-left:36pt;margin-top:204.85pt;width:380.25pt;height:21.75pt;z-index:251661312" filled="f" stroked="f">
             <v:textbox style="mso-next-textbox:#_x0000_s1029">
               <w:txbxContent>

</xml_diff>

<commit_message>
a bit updates on the Evaluation tool
</commit_message>
<xml_diff>
--- a/CrosslinkEvaluation/Instruction.docx
+++ b/CrosslinkEvaluation/Instruction.docx
@@ -14,6 +14,19 @@
           <w:lang w:val="en-US"/>
         </w:rPr>
         <w:t>Crosslink Evaluation @NTCIR 9</w:t>
+      </w:r>
+    </w:p>
+    <w:p>
+      <w:pPr>
+        <w:rPr>
+          <w:lang w:val="en-US"/>
+        </w:rPr>
+      </w:pPr>
+      <w:r>
+        <w:rPr>
+          <w:lang w:val="en-US"/>
+        </w:rPr>
+        <w:t>Version:  1.0</w:t>
       </w:r>
     </w:p>
     <w:p>
@@ -182,9 +195,20 @@
         <w:rPr>
           <w:lang w:val="en-US"/>
         </w:rPr>
-        <w:t xml:space="preserve"> using two sets of </w:t>
-      </w:r>
-      <w:proofErr w:type="spellStart"/>
+        <w:t xml:space="preserve"> using two </w:t>
+      </w:r>
+      <w:r>
+        <w:rPr>
+          <w:lang w:val="en-US"/>
+        </w:rPr>
+        <w:t xml:space="preserve">different </w:t>
+      </w:r>
+      <w:r>
+        <w:rPr>
+          <w:lang w:val="en-US"/>
+        </w:rPr>
+        <w:t xml:space="preserve">sets of </w:t>
+      </w:r>
       <w:r>
         <w:rPr>
           <w:i/>
@@ -198,7 +222,6 @@
         </w:rPr>
         <w:t>s</w:t>
       </w:r>
-      <w:proofErr w:type="spellEnd"/>
       <w:r>
         <w:rPr>
           <w:lang w:val="en-US"/>
@@ -413,6 +436,33 @@
         <w:rPr>
           <w:lang w:val="en-US"/>
         </w:rPr>
+        <w:t xml:space="preserve">Evaluation Type </w:t>
+      </w:r>
+    </w:p>
+    <w:p>
+      <w:pPr>
+        <w:rPr>
+          <w:lang w:val="en-US"/>
+        </w:rPr>
+      </w:pPr>
+      <w:r>
+        <w:rPr>
+          <w:lang w:val="en-US"/>
+        </w:rPr>
+        <w:t>If</w:t>
+      </w:r>
+    </w:p>
+    <w:p>
+      <w:pPr>
+        <w:pStyle w:val="Heading3"/>
+        <w:rPr>
+          <w:lang w:val="en-US"/>
+        </w:rPr>
+      </w:pPr>
+      <w:r>
+        <w:rPr>
+          <w:lang w:val="en-US"/>
+        </w:rPr>
         <w:t>Metrics</w:t>
       </w:r>
     </w:p>
@@ -479,6 +529,13 @@
         </w:rPr>
         <w:t xml:space="preserve"> are used to quantify the performance of the CLLD system. </w:t>
       </w:r>
+    </w:p>
+    <w:p>
+      <w:pPr>
+        <w:rPr>
+          <w:lang w:val="en-US"/>
+        </w:rPr>
+      </w:pPr>
     </w:p>
     <w:p>
       <w:pPr>
@@ -535,9 +592,7 @@
     </w:p>
     <w:p>
       <w:pPr>
-        <w:rPr>
-          <w:lang w:val="en-US"/>
-        </w:rPr>
+        <w:keepNext/>
       </w:pPr>
       <w:r>
         <w:rPr>
@@ -563,31 +618,8 @@
                       <w:color w:val="FF0000"/>
                       <w:lang w:val="en-US"/>
                     </w:rPr>
-                    <w:t xml:space="preserve">The evaluation </w:t>
+                    <w:t>The evaluation result for each run including the score calculated using different metrics</w:t>
                   </w:r>
-                  <w:r>
-                    <w:rPr>
-                      <w:color w:val="FF0000"/>
-                      <w:lang w:val="en-US"/>
-                    </w:rPr>
-                    <w:t>result for</w:t>
-                  </w:r>
-                  <w:r>
-                    <w:rPr>
-                      <w:color w:val="FF0000"/>
-                      <w:lang w:val="en-US"/>
-                    </w:rPr>
-                    <w:t xml:space="preserve"> each run including the score calculated using different </w:t>
-                  </w:r>
-                  <w:proofErr w:type="spellStart"/>
-                  <w:r>
-                    <w:rPr>
-                      <w:color w:val="FF0000"/>
-                      <w:lang w:val="en-US"/>
-                    </w:rPr>
-                    <w:t>metrices</w:t>
-                  </w:r>
-                  <w:proofErr w:type="spellEnd"/>
                 </w:p>
               </w:txbxContent>
             </v:textbox>
@@ -785,7 +817,7 @@
                     <pic:cNvPicPr/>
                   </pic:nvPicPr>
                   <pic:blipFill>
-                    <a:blip r:embed="rId5" cstate="print"/>
+                    <a:blip r:embed="rId7" cstate="print"/>
                     <a:stretch>
                       <a:fillRect/>
                     </a:stretch>
@@ -808,12 +840,592 @@
     </w:p>
     <w:p>
       <w:pPr>
-        <w:rPr>
-          <w:lang w:val="en-US"/>
-        </w:rPr>
-      </w:pPr>
+        <w:pStyle w:val="Caption"/>
+        <w:jc w:val="center"/>
+        <w:rPr>
+          <w:sz w:val="22"/>
+          <w:szCs w:val="22"/>
+          <w:lang w:val="en-US"/>
+        </w:rPr>
+      </w:pPr>
+      <w:r>
+        <w:rPr>
+          <w:sz w:val="22"/>
+          <w:szCs w:val="22"/>
+        </w:rPr>
+        <w:t xml:space="preserve">Figure </w:t>
+      </w:r>
+      <w:r>
+        <w:rPr>
+          <w:sz w:val="22"/>
+          <w:szCs w:val="22"/>
+        </w:rPr>
+        <w:fldChar w:fldCharType="begin"/>
+      </w:r>
+      <w:r>
+        <w:rPr>
+          <w:sz w:val="22"/>
+          <w:szCs w:val="22"/>
+        </w:rPr>
+        <w:instrText xml:space="preserve"> SEQ Figure \* ARABIC </w:instrText>
+      </w:r>
+      <w:r>
+        <w:rPr>
+          <w:sz w:val="22"/>
+          <w:szCs w:val="22"/>
+        </w:rPr>
+        <w:fldChar w:fldCharType="separate"/>
+      </w:r>
+      <w:r>
+        <w:rPr>
+          <w:noProof/>
+          <w:sz w:val="22"/>
+          <w:szCs w:val="22"/>
+        </w:rPr>
+        <w:t>1</w:t>
+      </w:r>
+      <w:r>
+        <w:rPr>
+          <w:sz w:val="22"/>
+          <w:szCs w:val="22"/>
+        </w:rPr>
+        <w:fldChar w:fldCharType="end"/>
+      </w:r>
+      <w:r>
+        <w:rPr>
+          <w:sz w:val="22"/>
+          <w:szCs w:val="22"/>
+        </w:rPr>
+        <w:t xml:space="preserve"> Evaluation Tool GUI</w:t>
+      </w:r>
+    </w:p>
+    <w:p>
+      <w:pPr>
+        <w:keepNext/>
+      </w:pPr>
+      <w:r>
+        <w:rPr>
+          <w:noProof/>
+        </w:rPr>
+        <w:lastRenderedPageBreak/>
+        <w:drawing>
+          <wp:inline distT="0" distB="0" distL="0" distR="0">
+            <wp:extent cx="5731510" cy="3406775"/>
+            <wp:effectExtent l="19050" t="0" r="2540" b="0"/>
+            <wp:docPr id="11" name="Picture 10" descr="NameMatchingCurve.png"/>
+            <wp:cNvGraphicFramePr>
+              <a:graphicFrameLocks xmlns:a="http://schemas.openxmlformats.org/drawingml/2006/main" noChangeAspect="1"/>
+            </wp:cNvGraphicFramePr>
+            <a:graphic xmlns:a="http://schemas.openxmlformats.org/drawingml/2006/main">
+              <a:graphicData uri="http://schemas.openxmlformats.org/drawingml/2006/picture">
+                <pic:pic xmlns:pic="http://schemas.openxmlformats.org/drawingml/2006/picture">
+                  <pic:nvPicPr>
+                    <pic:cNvPr id="0" name="NameMatchingCurve.png"/>
+                    <pic:cNvPicPr/>
+                  </pic:nvPicPr>
+                  <pic:blipFill>
+                    <a:blip r:embed="rId8" cstate="print"/>
+                    <a:stretch>
+                      <a:fillRect/>
+                    </a:stretch>
+                  </pic:blipFill>
+                  <pic:spPr>
+                    <a:xfrm>
+                      <a:off x="0" y="0"/>
+                      <a:ext cx="5731510" cy="3406775"/>
+                    </a:xfrm>
+                    <a:prstGeom prst="rect">
+                      <a:avLst/>
+                    </a:prstGeom>
+                  </pic:spPr>
+                </pic:pic>
+              </a:graphicData>
+            </a:graphic>
+          </wp:inline>
+        </w:drawing>
+      </w:r>
+    </w:p>
+    <w:p>
+      <w:pPr>
+        <w:pStyle w:val="Caption"/>
+        <w:jc w:val="center"/>
+        <w:rPr>
+          <w:sz w:val="22"/>
+          <w:szCs w:val="22"/>
+        </w:rPr>
+      </w:pPr>
+      <w:r>
+        <w:rPr>
+          <w:sz w:val="22"/>
+          <w:szCs w:val="22"/>
+        </w:rPr>
+        <w:t xml:space="preserve">Figure </w:t>
+      </w:r>
+      <w:r>
+        <w:rPr>
+          <w:sz w:val="22"/>
+          <w:szCs w:val="22"/>
+        </w:rPr>
+        <w:fldChar w:fldCharType="begin"/>
+      </w:r>
+      <w:r>
+        <w:rPr>
+          <w:sz w:val="22"/>
+          <w:szCs w:val="22"/>
+        </w:rPr>
+        <w:instrText xml:space="preserve"> SEQ Figure \* ARABIC </w:instrText>
+      </w:r>
+      <w:r>
+        <w:rPr>
+          <w:sz w:val="22"/>
+          <w:szCs w:val="22"/>
+        </w:rPr>
+        <w:fldChar w:fldCharType="separate"/>
+      </w:r>
+      <w:r>
+        <w:rPr>
+          <w:sz w:val="22"/>
+          <w:szCs w:val="22"/>
+        </w:rPr>
+        <w:t>2</w:t>
+      </w:r>
+      <w:r>
+        <w:rPr>
+          <w:sz w:val="22"/>
+          <w:szCs w:val="22"/>
+        </w:rPr>
+        <w:fldChar w:fldCharType="end"/>
+      </w:r>
+      <w:r>
+        <w:rPr>
+          <w:sz w:val="22"/>
+          <w:szCs w:val="22"/>
+        </w:rPr>
+        <w:t xml:space="preserve"> </w:t>
+      </w:r>
+      <w:r>
+        <w:rPr>
+          <w:sz w:val="22"/>
+          <w:szCs w:val="22"/>
+        </w:rPr>
+        <w:t>the</w:t>
+      </w:r>
+      <w:r>
+        <w:rPr>
+          <w:sz w:val="22"/>
+          <w:szCs w:val="22"/>
+        </w:rPr>
+        <w:t xml:space="preserve"> plot of </w:t>
+      </w:r>
+      <w:r>
+        <w:rPr>
+          <w:sz w:val="22"/>
+          <w:szCs w:val="22"/>
+        </w:rPr>
+        <w:t>i</w:t>
+      </w:r>
+      <w:r>
+        <w:rPr>
+          <w:sz w:val="22"/>
+          <w:szCs w:val="22"/>
+        </w:rPr>
+        <w:t>nterpolated Precision -</w:t>
+      </w:r>
+      <w:r>
+        <w:rPr>
+          <w:sz w:val="22"/>
+          <w:szCs w:val="22"/>
+        </w:rPr>
+        <w:t xml:space="preserve"> Recall curve</w:t>
+      </w:r>
+    </w:p>
+    <w:p>
+      <w:pPr>
+        <w:pStyle w:val="Heading2"/>
+        <w:rPr>
+          <w:lang w:val="en-US"/>
+        </w:rPr>
+      </w:pPr>
+      <w:r>
+        <w:rPr>
+          <w:lang w:val="en-US"/>
+        </w:rPr>
+        <w:t>Lauching the program</w:t>
+      </w:r>
+    </w:p>
+    <w:p>
+      <w:pPr>
+        <w:pStyle w:val="ListParagraph"/>
+        <w:numPr>
+          <w:ilvl w:val="0"/>
+          <w:numId w:val="14"/>
+        </w:numPr>
+        <w:jc w:val="both"/>
+        <w:rPr>
+          <w:noProof/>
+        </w:rPr>
+      </w:pPr>
+      <w:r>
+        <w:rPr>
+          <w:noProof/>
+        </w:rPr>
+        <w:t>On Unix-like system (e.g. Linux)</w:t>
+      </w:r>
+    </w:p>
+    <w:p>
+      <w:pPr>
+        <w:pStyle w:val="ListParagraph"/>
+        <w:jc w:val="both"/>
+        <w:rPr>
+          <w:noProof/>
+        </w:rPr>
+      </w:pPr>
+      <w:r>
+        <w:rPr>
+          <w:noProof/>
+        </w:rPr>
+        <w:t>$sh run.sh</w:t>
+      </w:r>
+    </w:p>
+    <w:p>
+      <w:pPr>
+        <w:pStyle w:val="ListParagraph"/>
+        <w:numPr>
+          <w:ilvl w:val="0"/>
+          <w:numId w:val="14"/>
+        </w:numPr>
+        <w:jc w:val="both"/>
+        <w:rPr>
+          <w:noProof/>
+        </w:rPr>
+      </w:pPr>
+      <w:r>
+        <w:rPr>
+          <w:noProof/>
+        </w:rPr>
+        <w:t>On Windows</w:t>
+      </w:r>
+    </w:p>
+    <w:p>
+      <w:pPr>
+        <w:pStyle w:val="ListParagraph"/>
+        <w:jc w:val="both"/>
+        <w:rPr>
+          <w:noProof/>
+        </w:rPr>
+      </w:pPr>
+      <w:r>
+        <w:rPr>
+          <w:noProof/>
+        </w:rPr>
+        <w:t>Double click on the run.bat or execute it in the command line console.</w:t>
+      </w:r>
+    </w:p>
+    <w:p>
+      <w:pPr>
+        <w:pStyle w:val="Heading2"/>
+        <w:rPr>
+          <w:lang w:val="en-US"/>
+        </w:rPr>
+      </w:pPr>
+      <w:r>
+        <w:rPr>
+          <w:lang w:val="en-US"/>
+        </w:rPr>
+        <w:t>Get Started</w:t>
+      </w:r>
+    </w:p>
+    <w:p>
+      <w:pPr>
+        <w:pStyle w:val="ListParagraph"/>
+        <w:numPr>
+          <w:ilvl w:val="0"/>
+          <w:numId w:val="12"/>
+        </w:numPr>
+        <w:rPr>
+          <w:lang w:val="en-US"/>
+        </w:rPr>
+      </w:pPr>
+      <w:r>
+        <w:rPr>
+          <w:lang w:val="en-US"/>
+        </w:rPr>
+        <w:t xml:space="preserve">Select the </w:t>
+      </w:r>
+      <w:r>
+        <w:rPr>
+          <w:i/>
+          <w:lang w:val="en-US"/>
+        </w:rPr>
+        <w:t xml:space="preserve">qrel </w:t>
+      </w:r>
+      <w:r>
+        <w:rPr>
+          <w:lang w:val="en-US"/>
+        </w:rPr>
+        <w:t>set</w:t>
+      </w:r>
+      <w:r>
+        <w:rPr>
+          <w:lang w:val="en-US"/>
+        </w:rPr>
+        <w:t xml:space="preserve"> (result from the different type of assessment)</w:t>
+      </w:r>
+      <w:r>
+        <w:rPr>
+          <w:lang w:val="en-US"/>
+        </w:rPr>
+        <w:t xml:space="preserve"> for evaluation. There are two options: Wikipedia ground-truth and manual assessment result.</w:t>
+      </w:r>
+      <w:r>
+        <w:rPr>
+          <w:lang w:val="en-US"/>
+        </w:rPr>
+        <w:t xml:space="preserve"> </w:t>
+      </w:r>
+    </w:p>
+    <w:p>
+      <w:pPr>
+        <w:pStyle w:val="ListParagraph"/>
+        <w:numPr>
+          <w:ilvl w:val="0"/>
+          <w:numId w:val="12"/>
+        </w:numPr>
+        <w:rPr>
+          <w:lang w:val="en-US"/>
+        </w:rPr>
+      </w:pPr>
+      <w:r>
+        <w:rPr>
+          <w:lang w:val="en-US"/>
+        </w:rPr>
+        <w:t>Select the submission file(s)</w:t>
+      </w:r>
+      <w:r>
+        <w:rPr>
+          <w:lang w:val="en-US"/>
+        </w:rPr>
+        <w:t xml:space="preserve"> that you would like to evaluate by clicking on the “Open Files” button</w:t>
+      </w:r>
+      <w:r>
+        <w:rPr>
+          <w:lang w:val="en-US"/>
+        </w:rPr>
+        <w:t>.</w:t>
+      </w:r>
+    </w:p>
+    <w:p>
+      <w:pPr>
+        <w:pStyle w:val="ListParagraph"/>
+        <w:numPr>
+          <w:ilvl w:val="0"/>
+          <w:numId w:val="12"/>
+        </w:numPr>
+        <w:rPr>
+          <w:lang w:val="en-US"/>
+        </w:rPr>
+      </w:pPr>
+      <w:r>
+        <w:rPr>
+          <w:lang w:val="en-US"/>
+        </w:rPr>
+        <w:t>After the submission files are chosen, click on the “Load” button, the run information including number</w:t>
+      </w:r>
+      <w:r>
+        <w:rPr>
+          <w:lang w:val="en-US"/>
+        </w:rPr>
+        <w:t xml:space="preserve"> of links, topic id and name for each topic</w:t>
+      </w:r>
+      <w:r>
+        <w:rPr>
+          <w:lang w:val="en-US"/>
+        </w:rPr>
+        <w:t xml:space="preserve"> will be displayed in the “Run Information” table.</w:t>
+      </w:r>
+    </w:p>
+    <w:p>
+      <w:pPr>
+        <w:pStyle w:val="ListParagraph"/>
+        <w:numPr>
+          <w:ilvl w:val="0"/>
+          <w:numId w:val="12"/>
+        </w:numPr>
+        <w:rPr>
+          <w:lang w:val="en-US"/>
+        </w:rPr>
+      </w:pPr>
+      <w:r>
+        <w:rPr>
+          <w:lang w:val="en-US"/>
+        </w:rPr>
+        <w:t xml:space="preserve">When Wikipedia ground-truth </w:t>
+      </w:r>
+      <w:r>
+        <w:rPr>
+          <w:i/>
+          <w:lang w:val="en-US"/>
+        </w:rPr>
+        <w:t>qrel</w:t>
+      </w:r>
+      <w:r>
+        <w:rPr>
+          <w:lang w:val="en-US"/>
+        </w:rPr>
+        <w:t xml:space="preserve"> is used for evaluation, </w:t>
+      </w:r>
+      <w:r>
+        <w:rPr>
+          <w:lang w:val="en-US"/>
+        </w:rPr>
+        <w:t xml:space="preserve">only one type of evaluations is available. The score for each run will be calculated based on file-to-file level which means that whether anchors are correctly specified </w:t>
+      </w:r>
+      <w:r>
+        <w:rPr>
+          <w:lang w:val="en-US"/>
+        </w:rPr>
+        <w:t>is not considered.</w:t>
+      </w:r>
+    </w:p>
+    <w:p>
+      <w:pPr>
+        <w:pStyle w:val="ListParagraph"/>
+        <w:ind w:left="360"/>
+        <w:rPr>
+          <w:lang w:val="en-US"/>
+        </w:rPr>
+      </w:pPr>
+      <w:r>
+        <w:rPr>
+          <w:lang w:val="en-US"/>
+        </w:rPr>
+        <w:t xml:space="preserve"> </w:t>
+      </w:r>
+      <w:r>
+        <w:rPr>
+          <w:lang w:val="en-US"/>
+        </w:rPr>
+        <w:t xml:space="preserve">If the result of manual assessment is chosen for evaluation, </w:t>
+      </w:r>
+      <w:r>
+        <w:rPr>
+          <w:lang w:val="en-US"/>
+        </w:rPr>
+        <w:t>system performance can be either evaluated in file-to-file level or anchor-to-bep level.</w:t>
+      </w:r>
+    </w:p>
+    <w:p>
+      <w:pPr>
+        <w:pStyle w:val="ListParagraph"/>
+        <w:numPr>
+          <w:ilvl w:val="0"/>
+          <w:numId w:val="12"/>
+        </w:numPr>
+        <w:rPr>
+          <w:lang w:val="en-US"/>
+        </w:rPr>
+      </w:pPr>
+      <w:r>
+        <w:rPr>
+          <w:lang w:val="en-US"/>
+        </w:rPr>
+        <w:t>Then c</w:t>
+      </w:r>
+      <w:r>
+        <w:rPr>
+          <w:lang w:val="en-US"/>
+        </w:rPr>
+        <w:t>lick on the “Evaluate”</w:t>
+      </w:r>
+      <w:r>
+        <w:rPr>
+          <w:lang w:val="en-US"/>
+        </w:rPr>
+        <w:t xml:space="preserve"> button, scores of different metrics will be showed in the “Evaluation Sets” table. </w:t>
+      </w:r>
+    </w:p>
+    <w:p>
+      <w:pPr>
+        <w:pStyle w:val="ListParagraph"/>
+        <w:numPr>
+          <w:ilvl w:val="0"/>
+          <w:numId w:val="12"/>
+        </w:numPr>
+        <w:rPr>
+          <w:lang w:val="en-US"/>
+        </w:rPr>
+      </w:pPr>
+      <w:r>
+        <w:rPr>
+          <w:lang w:val="en-US"/>
+        </w:rPr>
+        <w:t>(Optional) By clicking on the “Get Plots” Button, a graphic of interpolated precision-recall curve for the selected run(s) will be displayed. So with the curve, the quality of di</w:t>
+      </w:r>
+      <w:r>
+        <w:rPr>
+          <w:lang w:val="en-US"/>
+        </w:rPr>
+        <w:t xml:space="preserve">fferent </w:t>
+      </w:r>
+      <w:r>
+        <w:rPr>
+          <w:lang w:val="en-US"/>
+        </w:rPr>
+        <w:t xml:space="preserve">runs or the performance of different systems can be compared easily.  </w:t>
+      </w:r>
+    </w:p>
+    <w:p>
+      <w:pPr>
+        <w:rPr>
+          <w:lang w:val="en-US"/>
+        </w:rPr>
+      </w:pPr>
+      <w:r>
+        <w:rPr>
+          <w:lang w:val="en-US"/>
+        </w:rPr>
+        <w:lastRenderedPageBreak/>
+        <w:t>Note:</w:t>
+      </w:r>
+    </w:p>
+    <w:p>
+      <w:pPr>
+        <w:pStyle w:val="ListParagraph"/>
+        <w:numPr>
+          <w:ilvl w:val="0"/>
+          <w:numId w:val="13"/>
+        </w:numPr>
+        <w:rPr>
+          <w:lang w:val="en-US"/>
+        </w:rPr>
+      </w:pPr>
+      <w:r>
+        <w:rPr>
+          <w:lang w:val="en-US"/>
+        </w:rPr>
+        <w:t>All the tables in the GUI can be exported in CSV format.</w:t>
+      </w:r>
+    </w:p>
+    <w:p>
+      <w:pPr>
+        <w:pStyle w:val="ListParagraph"/>
+        <w:numPr>
+          <w:ilvl w:val="0"/>
+          <w:numId w:val="13"/>
+        </w:numPr>
+        <w:rPr>
+          <w:lang w:val="en-US"/>
+        </w:rPr>
+      </w:pPr>
+      <w:r>
+        <w:rPr>
+          <w:lang w:val="en-US"/>
+        </w:rPr>
+        <w:t>The popup window for interpolated precision-recall curve can be either saved or printed for your own reference.</w:t>
+      </w:r>
     </w:p>
     <w:sectPr>
+      <w:footerReference w:type="default" r:id="rId9"/>
       <w:pgSz w:w="11906" w:h="16838"/>
       <w:pgMar w:top="1440" w:right="1440" w:bottom="1440" w:left="1440" w:header="708" w:footer="708" w:gutter="0"/>
       <w:cols w:space="708"/>
@@ -823,6 +1435,69 @@
 </w:document>
 </file>
 
+<file path=word/endnotes.xml><?xml version="1.0" encoding="utf-8"?>
+<w:endnotes xmlns:ve="http://schemas.openxmlformats.org/markup-compatibility/2006" xmlns:o="urn:schemas-microsoft-com:office:office" xmlns:r="http://schemas.openxmlformats.org/officeDocument/2006/relationships" xmlns:m="http://schemas.openxmlformats.org/officeDocument/2006/math" xmlns:v="urn:schemas-microsoft-com:vml" xmlns:wp="http://schemas.openxmlformats.org/drawingml/2006/wordprocessingDrawing" xmlns:w10="urn:schemas-microsoft-com:office:word" xmlns:w="http://schemas.openxmlformats.org/wordprocessingml/2006/main" xmlns:wne="http://schemas.microsoft.com/office/word/2006/wordml">
+  <w:endnote w:type="separator" w:id="-1">
+    <w:p>
+      <w:pPr>
+        <w:spacing w:after="0" w:line="240" w:lineRule="auto"/>
+      </w:pPr>
+      <w:r>
+        <w:separator/>
+      </w:r>
+    </w:p>
+  </w:endnote>
+  <w:endnote w:type="continuationSeparator" w:id="0">
+    <w:p>
+      <w:pPr>
+        <w:spacing w:after="0" w:line="240" w:lineRule="auto"/>
+      </w:pPr>
+      <w:r>
+        <w:continuationSeparator/>
+      </w:r>
+    </w:p>
+  </w:endnote>
+</w:endnotes>
+</file>
+
+<file path=word/footer1.xml><?xml version="1.0" encoding="utf-8"?>
+<w:ftr xmlns:ve="http://schemas.openxmlformats.org/markup-compatibility/2006" xmlns:o="urn:schemas-microsoft-com:office:office" xmlns:r="http://schemas.openxmlformats.org/officeDocument/2006/relationships" xmlns:m="http://schemas.openxmlformats.org/officeDocument/2006/math" xmlns:v="urn:schemas-microsoft-com:vml" xmlns:wp="http://schemas.openxmlformats.org/drawingml/2006/wordprocessingDrawing" xmlns:w10="urn:schemas-microsoft-com:office:word" xmlns:w="http://schemas.openxmlformats.org/wordprocessingml/2006/main" xmlns:wne="http://schemas.microsoft.com/office/word/2006/wordml">
+  <w:p>
+    <w:pPr>
+      <w:pStyle w:val="Footer"/>
+      <w:rPr>
+        <w:lang w:val="en-US"/>
+      </w:rPr>
+    </w:pPr>
+  </w:p>
+</w:ftr>
+</file>
+
+<file path=word/footnotes.xml><?xml version="1.0" encoding="utf-8"?>
+<w:footnotes xmlns:ve="http://schemas.openxmlformats.org/markup-compatibility/2006" xmlns:o="urn:schemas-microsoft-com:office:office" xmlns:r="http://schemas.openxmlformats.org/officeDocument/2006/relationships" xmlns:m="http://schemas.openxmlformats.org/officeDocument/2006/math" xmlns:v="urn:schemas-microsoft-com:vml" xmlns:wp="http://schemas.openxmlformats.org/drawingml/2006/wordprocessingDrawing" xmlns:w10="urn:schemas-microsoft-com:office:word" xmlns:w="http://schemas.openxmlformats.org/wordprocessingml/2006/main" xmlns:wne="http://schemas.microsoft.com/office/word/2006/wordml">
+  <w:footnote w:type="separator" w:id="-1">
+    <w:p>
+      <w:pPr>
+        <w:spacing w:after="0" w:line="240" w:lineRule="auto"/>
+      </w:pPr>
+      <w:r>
+        <w:separator/>
+      </w:r>
+    </w:p>
+  </w:footnote>
+  <w:footnote w:type="continuationSeparator" w:id="0">
+    <w:p>
+      <w:pPr>
+        <w:spacing w:after="0" w:line="240" w:lineRule="auto"/>
+      </w:pPr>
+      <w:r>
+        <w:continuationSeparator/>
+      </w:r>
+    </w:p>
+  </w:footnote>
+</w:footnotes>
+</file>
+
 <file path=word/numbering.xml><?xml version="1.0" encoding="utf-8"?>
 <w:numbering xmlns:ve="http://schemas.openxmlformats.org/markup-compatibility/2006" xmlns:o="urn:schemas-microsoft-com:office:office" xmlns:r="http://schemas.openxmlformats.org/officeDocument/2006/relationships" xmlns:m="http://schemas.openxmlformats.org/officeDocument/2006/math" xmlns:v="urn:schemas-microsoft-com:vml" xmlns:wp="http://schemas.openxmlformats.org/drawingml/2006/wordprocessingDrawing" xmlns:w10="urn:schemas-microsoft-com:office:word" xmlns:w="http://schemas.openxmlformats.org/wordprocessingml/2006/main" xmlns:wne="http://schemas.microsoft.com/office/word/2006/wordml">
   <w:abstractNum w:abstractNumId="0">
@@ -1077,6 +1752,119 @@
     </w:lvl>
   </w:abstractNum>
   <w:abstractNum w:abstractNumId="3">
+    <w:nsid w:val="69232415"/>
+    <w:multiLevelType w:val="hybridMultilevel"/>
+    <w:tmpl w:val="D5C8D294"/>
+    <w:lvl w:ilvl="0" w:tplc="DF88ED14">
+      <w:start w:val="1"/>
+      <w:numFmt w:val="bullet"/>
+      <w:lvlText w:val="−"/>
+      <w:lvlJc w:val="left"/>
+      <w:pPr>
+        <w:ind w:left="720" w:hanging="360"/>
+      </w:pPr>
+      <w:rPr>
+        <w:rFonts w:ascii="Calibri" w:hAnsi="Calibri" w:hint="default"/>
+      </w:rPr>
+    </w:lvl>
+    <w:lvl w:ilvl="1" w:tplc="04090003" w:tentative="1">
+      <w:start w:val="1"/>
+      <w:numFmt w:val="bullet"/>
+      <w:lvlText w:val="o"/>
+      <w:lvlJc w:val="left"/>
+      <w:pPr>
+        <w:ind w:left="1440" w:hanging="360"/>
+      </w:pPr>
+      <w:rPr>
+        <w:rFonts w:ascii="Courier New" w:hAnsi="Courier New" w:cs="Courier New" w:hint="default"/>
+      </w:rPr>
+    </w:lvl>
+    <w:lvl w:ilvl="2" w:tplc="04090005" w:tentative="1">
+      <w:start w:val="1"/>
+      <w:numFmt w:val="bullet"/>
+      <w:lvlText w:val=""/>
+      <w:lvlJc w:val="left"/>
+      <w:pPr>
+        <w:ind w:left="2160" w:hanging="360"/>
+      </w:pPr>
+      <w:rPr>
+        <w:rFonts w:ascii="Wingdings" w:hAnsi="Wingdings" w:hint="default"/>
+      </w:rPr>
+    </w:lvl>
+    <w:lvl w:ilvl="3" w:tplc="04090001" w:tentative="1">
+      <w:start w:val="1"/>
+      <w:numFmt w:val="bullet"/>
+      <w:lvlText w:val=""/>
+      <w:lvlJc w:val="left"/>
+      <w:pPr>
+        <w:ind w:left="2880" w:hanging="360"/>
+      </w:pPr>
+      <w:rPr>
+        <w:rFonts w:ascii="Symbol" w:hAnsi="Symbol" w:hint="default"/>
+      </w:rPr>
+    </w:lvl>
+    <w:lvl w:ilvl="4" w:tplc="04090003" w:tentative="1">
+      <w:start w:val="1"/>
+      <w:numFmt w:val="bullet"/>
+      <w:lvlText w:val="o"/>
+      <w:lvlJc w:val="left"/>
+      <w:pPr>
+        <w:ind w:left="3600" w:hanging="360"/>
+      </w:pPr>
+      <w:rPr>
+        <w:rFonts w:ascii="Courier New" w:hAnsi="Courier New" w:cs="Courier New" w:hint="default"/>
+      </w:rPr>
+    </w:lvl>
+    <w:lvl w:ilvl="5" w:tplc="04090005" w:tentative="1">
+      <w:start w:val="1"/>
+      <w:numFmt w:val="bullet"/>
+      <w:lvlText w:val=""/>
+      <w:lvlJc w:val="left"/>
+      <w:pPr>
+        <w:ind w:left="4320" w:hanging="360"/>
+      </w:pPr>
+      <w:rPr>
+        <w:rFonts w:ascii="Wingdings" w:hAnsi="Wingdings" w:hint="default"/>
+      </w:rPr>
+    </w:lvl>
+    <w:lvl w:ilvl="6" w:tplc="04090001" w:tentative="1">
+      <w:start w:val="1"/>
+      <w:numFmt w:val="bullet"/>
+      <w:lvlText w:val=""/>
+      <w:lvlJc w:val="left"/>
+      <w:pPr>
+        <w:ind w:left="5040" w:hanging="360"/>
+      </w:pPr>
+      <w:rPr>
+        <w:rFonts w:ascii="Symbol" w:hAnsi="Symbol" w:hint="default"/>
+      </w:rPr>
+    </w:lvl>
+    <w:lvl w:ilvl="7" w:tplc="04090003" w:tentative="1">
+      <w:start w:val="1"/>
+      <w:numFmt w:val="bullet"/>
+      <w:lvlText w:val="o"/>
+      <w:lvlJc w:val="left"/>
+      <w:pPr>
+        <w:ind w:left="5760" w:hanging="360"/>
+      </w:pPr>
+      <w:rPr>
+        <w:rFonts w:ascii="Courier New" w:hAnsi="Courier New" w:cs="Courier New" w:hint="default"/>
+      </w:rPr>
+    </w:lvl>
+    <w:lvl w:ilvl="8" w:tplc="04090005" w:tentative="1">
+      <w:start w:val="1"/>
+      <w:numFmt w:val="bullet"/>
+      <w:lvlText w:val=""/>
+      <w:lvlJc w:val="left"/>
+      <w:pPr>
+        <w:ind w:left="6480" w:hanging="360"/>
+      </w:pPr>
+      <w:rPr>
+        <w:rFonts w:ascii="Wingdings" w:hAnsi="Wingdings" w:hint="default"/>
+      </w:rPr>
+    </w:lvl>
+  </w:abstractNum>
+  <w:abstractNum w:abstractNumId="4">
     <w:nsid w:val="6A40724F"/>
     <w:multiLevelType w:val="multilevel"/>
     <w:tmpl w:val="FFFFFFFF"/>
@@ -1142,6 +1930,178 @@
       <w:lvlText w:val="%1.%2.%3.%4.%5.%6.%7.%8.%9"/>
       <w:legacy w:legacy="1" w:legacySpace="144" w:legacyIndent="0"/>
       <w:lvlJc w:val="left"/>
+    </w:lvl>
+  </w:abstractNum>
+  <w:abstractNum w:abstractNumId="5">
+    <w:nsid w:val="6ED70E58"/>
+    <w:multiLevelType w:val="hybridMultilevel"/>
+    <w:tmpl w:val="D8724274"/>
+    <w:lvl w:ilvl="0" w:tplc="0C09000F">
+      <w:start w:val="1"/>
+      <w:numFmt w:val="decimal"/>
+      <w:lvlText w:val="%1."/>
+      <w:lvlJc w:val="left"/>
+      <w:pPr>
+        <w:ind w:left="360" w:hanging="360"/>
+      </w:pPr>
+    </w:lvl>
+    <w:lvl w:ilvl="1" w:tplc="0C090019" w:tentative="1">
+      <w:start w:val="1"/>
+      <w:numFmt w:val="lowerLetter"/>
+      <w:lvlText w:val="%2."/>
+      <w:lvlJc w:val="left"/>
+      <w:pPr>
+        <w:ind w:left="1080" w:hanging="360"/>
+      </w:pPr>
+    </w:lvl>
+    <w:lvl w:ilvl="2" w:tplc="0C09001B" w:tentative="1">
+      <w:start w:val="1"/>
+      <w:numFmt w:val="lowerRoman"/>
+      <w:lvlText w:val="%3."/>
+      <w:lvlJc w:val="right"/>
+      <w:pPr>
+        <w:ind w:left="1800" w:hanging="180"/>
+      </w:pPr>
+    </w:lvl>
+    <w:lvl w:ilvl="3" w:tplc="0C09000F" w:tentative="1">
+      <w:start w:val="1"/>
+      <w:numFmt w:val="decimal"/>
+      <w:lvlText w:val="%4."/>
+      <w:lvlJc w:val="left"/>
+      <w:pPr>
+        <w:ind w:left="2520" w:hanging="360"/>
+      </w:pPr>
+    </w:lvl>
+    <w:lvl w:ilvl="4" w:tplc="0C090019" w:tentative="1">
+      <w:start w:val="1"/>
+      <w:numFmt w:val="lowerLetter"/>
+      <w:lvlText w:val="%5."/>
+      <w:lvlJc w:val="left"/>
+      <w:pPr>
+        <w:ind w:left="3240" w:hanging="360"/>
+      </w:pPr>
+    </w:lvl>
+    <w:lvl w:ilvl="5" w:tplc="0C09001B" w:tentative="1">
+      <w:start w:val="1"/>
+      <w:numFmt w:val="lowerRoman"/>
+      <w:lvlText w:val="%6."/>
+      <w:lvlJc w:val="right"/>
+      <w:pPr>
+        <w:ind w:left="3960" w:hanging="180"/>
+      </w:pPr>
+    </w:lvl>
+    <w:lvl w:ilvl="6" w:tplc="0C09000F" w:tentative="1">
+      <w:start w:val="1"/>
+      <w:numFmt w:val="decimal"/>
+      <w:lvlText w:val="%7."/>
+      <w:lvlJc w:val="left"/>
+      <w:pPr>
+        <w:ind w:left="4680" w:hanging="360"/>
+      </w:pPr>
+    </w:lvl>
+    <w:lvl w:ilvl="7" w:tplc="0C090019" w:tentative="1">
+      <w:start w:val="1"/>
+      <w:numFmt w:val="lowerLetter"/>
+      <w:lvlText w:val="%8."/>
+      <w:lvlJc w:val="left"/>
+      <w:pPr>
+        <w:ind w:left="5400" w:hanging="360"/>
+      </w:pPr>
+    </w:lvl>
+    <w:lvl w:ilvl="8" w:tplc="0C09001B" w:tentative="1">
+      <w:start w:val="1"/>
+      <w:numFmt w:val="lowerRoman"/>
+      <w:lvlText w:val="%9."/>
+      <w:lvlJc w:val="right"/>
+      <w:pPr>
+        <w:ind w:left="6120" w:hanging="180"/>
+      </w:pPr>
+    </w:lvl>
+  </w:abstractNum>
+  <w:abstractNum w:abstractNumId="6">
+    <w:nsid w:val="75C023FB"/>
+    <w:multiLevelType w:val="hybridMultilevel"/>
+    <w:tmpl w:val="15CA4724"/>
+    <w:lvl w:ilvl="0" w:tplc="0C090019">
+      <w:start w:val="1"/>
+      <w:numFmt w:val="lowerLetter"/>
+      <w:lvlText w:val="%1."/>
+      <w:lvlJc w:val="left"/>
+      <w:pPr>
+        <w:ind w:left="360" w:hanging="360"/>
+      </w:pPr>
+    </w:lvl>
+    <w:lvl w:ilvl="1" w:tplc="0C090019" w:tentative="1">
+      <w:start w:val="1"/>
+      <w:numFmt w:val="lowerLetter"/>
+      <w:lvlText w:val="%2."/>
+      <w:lvlJc w:val="left"/>
+      <w:pPr>
+        <w:ind w:left="1080" w:hanging="360"/>
+      </w:pPr>
+    </w:lvl>
+    <w:lvl w:ilvl="2" w:tplc="0C09001B" w:tentative="1">
+      <w:start w:val="1"/>
+      <w:numFmt w:val="lowerRoman"/>
+      <w:lvlText w:val="%3."/>
+      <w:lvlJc w:val="right"/>
+      <w:pPr>
+        <w:ind w:left="1800" w:hanging="180"/>
+      </w:pPr>
+    </w:lvl>
+    <w:lvl w:ilvl="3" w:tplc="0C09000F" w:tentative="1">
+      <w:start w:val="1"/>
+      <w:numFmt w:val="decimal"/>
+      <w:lvlText w:val="%4."/>
+      <w:lvlJc w:val="left"/>
+      <w:pPr>
+        <w:ind w:left="2520" w:hanging="360"/>
+      </w:pPr>
+    </w:lvl>
+    <w:lvl w:ilvl="4" w:tplc="0C090019" w:tentative="1">
+      <w:start w:val="1"/>
+      <w:numFmt w:val="lowerLetter"/>
+      <w:lvlText w:val="%5."/>
+      <w:lvlJc w:val="left"/>
+      <w:pPr>
+        <w:ind w:left="3240" w:hanging="360"/>
+      </w:pPr>
+    </w:lvl>
+    <w:lvl w:ilvl="5" w:tplc="0C09001B" w:tentative="1">
+      <w:start w:val="1"/>
+      <w:numFmt w:val="lowerRoman"/>
+      <w:lvlText w:val="%6."/>
+      <w:lvlJc w:val="right"/>
+      <w:pPr>
+        <w:ind w:left="3960" w:hanging="180"/>
+      </w:pPr>
+    </w:lvl>
+    <w:lvl w:ilvl="6" w:tplc="0C09000F" w:tentative="1">
+      <w:start w:val="1"/>
+      <w:numFmt w:val="decimal"/>
+      <w:lvlText w:val="%7."/>
+      <w:lvlJc w:val="left"/>
+      <w:pPr>
+        <w:ind w:left="4680" w:hanging="360"/>
+      </w:pPr>
+    </w:lvl>
+    <w:lvl w:ilvl="7" w:tplc="0C090019" w:tentative="1">
+      <w:start w:val="1"/>
+      <w:numFmt w:val="lowerLetter"/>
+      <w:lvlText w:val="%8."/>
+      <w:lvlJc w:val="left"/>
+      <w:pPr>
+        <w:ind w:left="5400" w:hanging="360"/>
+      </w:pPr>
+    </w:lvl>
+    <w:lvl w:ilvl="8" w:tplc="0C09001B" w:tentative="1">
+      <w:start w:val="1"/>
+      <w:numFmt w:val="lowerRoman"/>
+      <w:lvlText w:val="%9."/>
+      <w:lvlJc w:val="right"/>
+      <w:pPr>
+        <w:ind w:left="6120" w:hanging="180"/>
+      </w:pPr>
     </w:lvl>
   </w:abstractNum>
   <w:num w:numId="1">
@@ -1166,12 +2126,27 @@
     <w:abstractNumId w:val="2"/>
   </w:num>
   <w:num w:numId="8">
-    <w:abstractNumId w:val="3"/>
+    <w:abstractNumId w:val="4"/>
   </w:num>
   <w:num w:numId="9">
     <w:abstractNumId w:val="2"/>
   </w:num>
   <w:num w:numId="10">
+    <w:abstractNumId w:val="2"/>
+  </w:num>
+  <w:num w:numId="11">
+    <w:abstractNumId w:val="2"/>
+  </w:num>
+  <w:num w:numId="12">
+    <w:abstractNumId w:val="5"/>
+  </w:num>
+  <w:num w:numId="13">
+    <w:abstractNumId w:val="6"/>
+  </w:num>
+  <w:num w:numId="14">
+    <w:abstractNumId w:val="3"/>
+  </w:num>
+  <w:num w:numId="15">
     <w:abstractNumId w:val="2"/>
   </w:num>
 </w:numbering>
@@ -1782,6 +2757,73 @@
       <w:szCs w:val="16"/>
     </w:rPr>
   </w:style>
+  <w:style w:type="paragraph" w:styleId="Caption">
+    <w:name w:val="caption"/>
+    <w:basedOn w:val="Normal"/>
+    <w:next w:val="Normal"/>
+    <w:uiPriority w:val="35"/>
+    <w:unhideWhenUsed/>
+    <w:qFormat/>
+    <w:rsid w:val="008A6D99"/>
+    <w:pPr>
+      <w:spacing w:line="240" w:lineRule="auto"/>
+    </w:pPr>
+    <w:rPr>
+      <w:b/>
+      <w:bCs/>
+      <w:color w:val="4F81BD" w:themeColor="accent1"/>
+      <w:sz w:val="18"/>
+      <w:szCs w:val="18"/>
+    </w:rPr>
+  </w:style>
+  <w:style w:type="paragraph" w:styleId="Header">
+    <w:name w:val="header"/>
+    <w:basedOn w:val="Normal"/>
+    <w:link w:val="HeaderChar"/>
+    <w:uiPriority w:val="99"/>
+    <w:semiHidden/>
+    <w:unhideWhenUsed/>
+    <w:rsid w:val="00E01378"/>
+    <w:pPr>
+      <w:tabs>
+        <w:tab w:val="center" w:pos="4153"/>
+        <w:tab w:val="right" w:pos="8306"/>
+      </w:tabs>
+      <w:spacing w:after="0" w:line="240" w:lineRule="auto"/>
+    </w:pPr>
+  </w:style>
+  <w:style w:type="character" w:customStyle="1" w:styleId="HeaderChar">
+    <w:name w:val="Header Char"/>
+    <w:basedOn w:val="DefaultParagraphFont"/>
+    <w:link w:val="Header"/>
+    <w:uiPriority w:val="99"/>
+    <w:semiHidden/>
+    <w:rsid w:val="00E01378"/>
+  </w:style>
+  <w:style w:type="paragraph" w:styleId="Footer">
+    <w:name w:val="footer"/>
+    <w:basedOn w:val="Normal"/>
+    <w:link w:val="FooterChar"/>
+    <w:uiPriority w:val="99"/>
+    <w:semiHidden/>
+    <w:unhideWhenUsed/>
+    <w:rsid w:val="00E01378"/>
+    <w:pPr>
+      <w:tabs>
+        <w:tab w:val="center" w:pos="4153"/>
+        <w:tab w:val="right" w:pos="8306"/>
+      </w:tabs>
+      <w:spacing w:after="0" w:line="240" w:lineRule="auto"/>
+    </w:pPr>
+  </w:style>
+  <w:style w:type="character" w:customStyle="1" w:styleId="FooterChar">
+    <w:name w:val="Footer Char"/>
+    <w:basedOn w:val="DefaultParagraphFont"/>
+    <w:link w:val="Footer"/>
+    <w:uiPriority w:val="99"/>
+    <w:semiHidden/>
+    <w:rsid w:val="00E01378"/>
+  </w:style>
 </w:styles>
 </file>
 

</xml_diff>

<commit_message>
last update on instruction doc
</commit_message>
<xml_diff>
--- a/CrosslinkEvaluation/Instruction.docx
+++ b/CrosslinkEvaluation/Instruction.docx
@@ -119,17 +119,51 @@
         </w:rPr>
         <w:t xml:space="preserve"> </w:t>
       </w:r>
-      <w:r>
-        <w:rPr>
-          <w:lang w:val="en-US"/>
-        </w:rPr>
-        <w:t>With</w:t>
-      </w:r>
-      <w:r>
-        <w:rPr>
-          <w:lang w:val="en-US"/>
-        </w:rPr>
-        <w:t xml:space="preserve"> the</w:t>
+    </w:p>
+    <w:p>
+      <w:pPr>
+        <w:pStyle w:val="Heading3"/>
+        <w:rPr>
+          <w:lang w:val="en-US"/>
+        </w:rPr>
+      </w:pPr>
+      <w:r>
+        <w:rPr>
+          <w:lang w:val="en-US"/>
+        </w:rPr>
+        <w:t>Automatic Assessment</w:t>
+      </w:r>
+    </w:p>
+    <w:p>
+      <w:pPr>
+        <w:jc w:val="both"/>
+        <w:rPr>
+          <w:lang w:val="en-US"/>
+        </w:rPr>
+      </w:pPr>
+      <w:r>
+        <w:rPr>
+          <w:lang w:val="en-US"/>
+        </w:rPr>
+        <w:t xml:space="preserve">The </w:t>
+      </w:r>
+      <w:r>
+        <w:rPr>
+          <w:lang w:val="en-US"/>
+        </w:rPr>
+        <w:t>set</w:t>
+      </w:r>
+      <w:r>
+        <w:rPr>
+          <w:lang w:val="en-US"/>
+        </w:rPr>
+        <w:t xml:space="preserve"> of links</w:t>
+      </w:r>
+      <w:r>
+        <w:rPr>
+          <w:lang w:val="en-US"/>
+        </w:rPr>
+        <w:t xml:space="preserve"> used as</w:t>
       </w:r>
       <w:r>
         <w:rPr>
@@ -141,13 +175,200 @@
         <w:rPr>
           <w:lang w:val="en-US"/>
         </w:rPr>
-        <w:t>results</w:t>
-      </w:r>
-      <w:r>
-        <w:rPr>
-          <w:lang w:val="en-US"/>
-        </w:rPr>
-        <w:t xml:space="preserve"> from the</w:t>
+        <w:t>Wikipedia ground truth</w:t>
+      </w:r>
+      <w:r>
+        <w:rPr>
+          <w:lang w:val="en-US"/>
+        </w:rPr>
+        <w:t xml:space="preserve"> is derived from the existing</w:t>
+      </w:r>
+      <w:r>
+        <w:rPr>
+          <w:lang w:val="en-US"/>
+        </w:rPr>
+        <w:t xml:space="preserve"> links in the </w:t>
+      </w:r>
+      <w:r>
+        <w:rPr>
+          <w:lang w:val="en-US"/>
+        </w:rPr>
+        <w:t>topic</w:t>
+      </w:r>
+      <w:r>
+        <w:rPr>
+          <w:lang w:val="en-US"/>
+        </w:rPr>
+        <w:t>s</w:t>
+      </w:r>
+      <w:r>
+        <w:rPr>
+          <w:lang w:val="en-US"/>
+        </w:rPr>
+        <w:t xml:space="preserve"> and their counterparts in the target corpus</w:t>
+      </w:r>
+      <w:r>
+        <w:rPr>
+          <w:lang w:val="en-US"/>
+        </w:rPr>
+        <w:t>.  For instance, if the English topic page is “Solar Eclipse” then we define the ground truth set of Chinese links as the set of links out of the Chinese Solar Eclipse page</w:t>
+      </w:r>
+      <w:r>
+        <w:rPr>
+          <w:rFonts w:hint="eastAsia"/>
+          <w:lang w:val="en-US"/>
+        </w:rPr>
+        <w:t>日食</w:t>
+      </w:r>
+      <w:r>
+        <w:rPr>
+          <w:rFonts w:hint="eastAsia"/>
+          <w:lang w:val="en-US"/>
+        </w:rPr>
+        <w:t xml:space="preserve">to other pages in the Chinese collection. Similarly, if any English Wikipedia page linked by the </w:t>
+      </w:r>
+      <w:r>
+        <w:rPr>
+          <w:rFonts w:hint="eastAsia"/>
+          <w:lang w:val="en-US"/>
+        </w:rPr>
+        <w:t>“</w:t>
+      </w:r>
+      <w:r>
+        <w:rPr>
+          <w:rFonts w:hint="eastAsia"/>
+          <w:lang w:val="en-US"/>
+        </w:rPr>
+        <w:t>Solar Eclipse</w:t>
+      </w:r>
+      <w:r>
+        <w:rPr>
+          <w:rFonts w:hint="eastAsia"/>
+          <w:lang w:val="en-US"/>
+        </w:rPr>
+        <w:t>”</w:t>
+      </w:r>
+      <w:r>
+        <w:rPr>
+          <w:rFonts w:hint="eastAsia"/>
+          <w:lang w:val="en-US"/>
+        </w:rPr>
+        <w:t xml:space="preserve"> English page has a counterpart in the Chinese Wikipedia, such a link also becomes part of the ground truth.  </w:t>
+      </w:r>
+      <w:r>
+        <w:rPr>
+          <w:lang w:val="en-US"/>
+        </w:rPr>
+        <w:t xml:space="preserve">So the ground-truth link set is a union of indirect links and direct link from </w:t>
+      </w:r>
+      <w:r>
+        <w:rPr>
+          <w:lang w:val="en-US"/>
+        </w:rPr>
+        <w:t>topic page to the target documents.</w:t>
+      </w:r>
+    </w:p>
+    <w:p>
+      <w:pPr>
+        <w:jc w:val="both"/>
+        <w:rPr>
+          <w:lang w:val="en-US"/>
+        </w:rPr>
+      </w:pPr>
+      <w:r>
+        <w:rPr>
+          <w:rFonts w:hint="eastAsia"/>
+          <w:lang w:val="en-US"/>
+        </w:rPr>
+        <w:t>For the purpose of evaluation we</w:t>
+      </w:r>
+      <w:r>
+        <w:rPr>
+          <w:lang w:val="en-US"/>
+        </w:rPr>
+        <w:t xml:space="preserve"> make the assumption that a good CLLD system will be able to find the same set of Chinese language links starting from the orphaned English text. This may not be very precise—for instance the two pages may not necessarily be exact translations of each other.  However, this is likely to be sufficient to provide a good set of useful links.</w:t>
+      </w:r>
+    </w:p>
+    <w:p>
+      <w:pPr>
+        <w:pStyle w:val="Heading3"/>
+        <w:rPr>
+          <w:lang w:val="en-US"/>
+        </w:rPr>
+      </w:pPr>
+      <w:r>
+        <w:rPr>
+          <w:lang w:val="en-US"/>
+        </w:rPr>
+        <w:t>Manual Assessment</w:t>
+      </w:r>
+    </w:p>
+    <w:p>
+      <w:pPr>
+        <w:jc w:val="both"/>
+        <w:rPr>
+          <w:lang w:val="en-US"/>
+        </w:rPr>
+      </w:pPr>
+      <w:r>
+        <w:rPr>
+          <w:lang w:val="en-US"/>
+        </w:rPr>
+        <w:t xml:space="preserve">For the </w:t>
+      </w:r>
+      <w:r>
+        <w:rPr>
+          <w:lang w:val="en-US"/>
+        </w:rPr>
+        <w:t>manual assessment</w:t>
+      </w:r>
+      <w:r>
+        <w:rPr>
+          <w:lang w:val="en-US"/>
+        </w:rPr>
+        <w:t>, all submissions will be pooled and a GUI tool for efficient assessment will be used. In manual assessment, either the anchor candidate or the target link could be identified relevant (or non-relevant). Once the anchor candidate is assessed as non-relevant, all anchors and associated links inside this anchor will become non-relevant.</w:t>
+      </w:r>
+    </w:p>
+    <w:p>
+      <w:pPr>
+        <w:pStyle w:val="Heading2"/>
+        <w:rPr>
+          <w:lang w:val="en-US"/>
+        </w:rPr>
+      </w:pPr>
+      <w:r>
+        <w:rPr>
+          <w:lang w:val="en-US"/>
+        </w:rPr>
+        <w:t>Evaluation</w:t>
+      </w:r>
+    </w:p>
+    <w:p>
+      <w:pPr>
+        <w:pStyle w:val="Heading3"/>
+        <w:rPr>
+          <w:lang w:val="en-US"/>
+        </w:rPr>
+      </w:pPr>
+      <w:r>
+        <w:rPr>
+          <w:lang w:val="en-US"/>
+        </w:rPr>
+        <w:t xml:space="preserve">Evaluation Type </w:t>
+      </w:r>
+    </w:p>
+    <w:p>
+      <w:pPr>
+        <w:jc w:val="both"/>
+        <w:rPr>
+          <w:lang w:val="en-US"/>
+        </w:rPr>
+      </w:pPr>
+      <w:r>
+        <w:rPr>
+          <w:lang w:val="en-US"/>
+        </w:rPr>
+        <w:t>With the results from the</w:t>
       </w:r>
       <w:r>
         <w:rPr>
@@ -177,7 +398,19 @@
         <w:rPr>
           <w:lang w:val="en-US"/>
         </w:rPr>
-        <w:t xml:space="preserve">, the performance of cross-lingual link discovery system then </w:t>
+        <w:t>, the performance of cross-lingual link discovery system</w:t>
+      </w:r>
+      <w:r>
+        <w:rPr>
+          <w:lang w:val="en-US"/>
+        </w:rPr>
+        <w:t>s</w:t>
+      </w:r>
+      <w:r>
+        <w:rPr>
+          <w:lang w:val="en-US"/>
+        </w:rPr>
+        <w:t xml:space="preserve"> then </w:t>
       </w:r>
       <w:r>
         <w:rPr>
@@ -195,20 +428,9 @@
         <w:rPr>
           <w:lang w:val="en-US"/>
         </w:rPr>
-        <w:t xml:space="preserve"> using two </w:t>
-      </w:r>
-      <w:r>
-        <w:rPr>
-          <w:lang w:val="en-US"/>
-        </w:rPr>
-        <w:t xml:space="preserve">different </w:t>
-      </w:r>
-      <w:r>
-        <w:rPr>
-          <w:lang w:val="en-US"/>
-        </w:rPr>
-        <w:t xml:space="preserve">sets of </w:t>
-      </w:r>
+        <w:t xml:space="preserve"> using two different sets of </w:t>
+      </w:r>
+      <w:proofErr w:type="spellStart"/>
       <w:r>
         <w:rPr>
           <w:i/>
@@ -222,12 +444,45 @@
         </w:rPr>
         <w:t>s</w:t>
       </w:r>
+      <w:proofErr w:type="spellEnd"/>
       <w:r>
         <w:rPr>
           <w:lang w:val="en-US"/>
         </w:rPr>
         <w:t>.</w:t>
       </w:r>
+      <w:r>
+        <w:rPr>
+          <w:lang w:val="en-US"/>
+        </w:rPr>
+        <w:t xml:space="preserve"> </w:t>
+      </w:r>
+      <w:r>
+        <w:rPr>
+          <w:lang w:val="en-US"/>
+        </w:rPr>
+        <w:t xml:space="preserve"> For the evaluation using Wikipedia</w:t>
+      </w:r>
+      <w:r>
+        <w:rPr>
+          <w:lang w:val="en-US"/>
+        </w:rPr>
+        <w:t xml:space="preserve"> ground-truth, system is evaluated in file-to-file level which means that whether anchors are correctly specified is not considered. But with manual assessment result, system can be evaluated either in file-to-file level or in anchor-to-</w:t>
+      </w:r>
+      <w:proofErr w:type="spellStart"/>
+      <w:r>
+        <w:rPr>
+          <w:lang w:val="en-US"/>
+        </w:rPr>
+        <w:t>bep</w:t>
+      </w:r>
+      <w:proofErr w:type="spellEnd"/>
+      <w:r>
+        <w:rPr>
+          <w:lang w:val="en-US"/>
+        </w:rPr>
+        <w:t xml:space="preserve"> level.</w:t>
+      </w:r>
     </w:p>
     <w:p>
       <w:pPr>
@@ -240,7 +495,7 @@
         <w:rPr>
           <w:lang w:val="en-US"/>
         </w:rPr>
-        <w:t>Automatic Assessment</w:t>
+        <w:t>Metrics</w:t>
       </w:r>
     </w:p>
     <w:p>
@@ -254,261 +509,28 @@
         <w:rPr>
           <w:lang w:val="en-US"/>
         </w:rPr>
-        <w:t xml:space="preserve">The </w:t>
-      </w:r>
-      <w:r>
-        <w:rPr>
-          <w:lang w:val="en-US"/>
-        </w:rPr>
-        <w:t>set</w:t>
-      </w:r>
-      <w:r>
-        <w:rPr>
-          <w:lang w:val="en-US"/>
-        </w:rPr>
-        <w:t xml:space="preserve"> of links</w:t>
-      </w:r>
-      <w:r>
-        <w:rPr>
-          <w:lang w:val="en-US"/>
-        </w:rPr>
-        <w:t xml:space="preserve"> used as</w:t>
-      </w:r>
-      <w:r>
-        <w:rPr>
+        <w:t xml:space="preserve">As with other traditional information retrieval evaluations, </w:t>
+      </w:r>
+      <w:r>
+        <w:rPr>
+          <w:i/>
+          <w:lang w:val="en-US"/>
+        </w:rPr>
+        <w:t>Precision</w:t>
+      </w:r>
+      <w:r>
+        <w:rPr>
+          <w:i/>
+          <w:lang w:val="en-US"/>
+        </w:rPr>
+        <w:t>,</w:t>
+      </w:r>
+      <w:r>
+        <w:rPr>
+          <w:i/>
           <w:lang w:val="en-US"/>
         </w:rPr>
         <w:t xml:space="preserve"> </w:t>
-      </w:r>
-      <w:r>
-        <w:rPr>
-          <w:lang w:val="en-US"/>
-        </w:rPr>
-        <w:t>Wikipedia ground truth</w:t>
-      </w:r>
-      <w:r>
-        <w:rPr>
-          <w:lang w:val="en-US"/>
-        </w:rPr>
-        <w:t xml:space="preserve"> is derived from the existing</w:t>
-      </w:r>
-      <w:r>
-        <w:rPr>
-          <w:lang w:val="en-US"/>
-        </w:rPr>
-        <w:t xml:space="preserve"> links in the </w:t>
-      </w:r>
-      <w:r>
-        <w:rPr>
-          <w:lang w:val="en-US"/>
-        </w:rPr>
-        <w:t>topic</w:t>
-      </w:r>
-      <w:r>
-        <w:rPr>
-          <w:lang w:val="en-US"/>
-        </w:rPr>
-        <w:t>s</w:t>
-      </w:r>
-      <w:r>
-        <w:rPr>
-          <w:lang w:val="en-US"/>
-        </w:rPr>
-        <w:t xml:space="preserve"> and their counterparts in the target corpus</w:t>
-      </w:r>
-      <w:r>
-        <w:rPr>
-          <w:lang w:val="en-US"/>
-        </w:rPr>
-        <w:t>.  For instance, if the English topic page is “Solar Eclipse” then we define the ground truth set of Chinese links as the set of links out of the Chinese Solar Eclipse page</w:t>
-      </w:r>
-      <w:r>
-        <w:rPr>
-          <w:rFonts w:hint="eastAsia"/>
-          <w:lang w:val="en-US"/>
-        </w:rPr>
-        <w:t>日食</w:t>
-      </w:r>
-      <w:r>
-        <w:rPr>
-          <w:rFonts w:hint="eastAsia"/>
-          <w:lang w:val="en-US"/>
-        </w:rPr>
-        <w:t xml:space="preserve">to other pages in the Chinese collection. Similarly, if any English Wikipedia page linked by the </w:t>
-      </w:r>
-      <w:r>
-        <w:rPr>
-          <w:rFonts w:hint="eastAsia"/>
-          <w:lang w:val="en-US"/>
-        </w:rPr>
-        <w:t>“</w:t>
-      </w:r>
-      <w:r>
-        <w:rPr>
-          <w:rFonts w:hint="eastAsia"/>
-          <w:lang w:val="en-US"/>
-        </w:rPr>
-        <w:t>Solar Eclipse</w:t>
-      </w:r>
-      <w:r>
-        <w:rPr>
-          <w:rFonts w:hint="eastAsia"/>
-          <w:lang w:val="en-US"/>
-        </w:rPr>
-        <w:t>”</w:t>
-      </w:r>
-      <w:r>
-        <w:rPr>
-          <w:rFonts w:hint="eastAsia"/>
-          <w:lang w:val="en-US"/>
-        </w:rPr>
-        <w:t xml:space="preserve"> English page has a counterpart in the Chinese Wikipedia, such a link also becomes part of the ground truth.  For the purpose of evaluation we</w:t>
-      </w:r>
-      <w:r>
-        <w:rPr>
-          <w:lang w:val="en-US"/>
-        </w:rPr>
-        <w:t xml:space="preserve"> make the assumption that a good CLLD system will be able to find the same set of Chinese language links starting from the orphaned English text. This may not be very precise—for instance the two pages may not necessarily be exact translations of each other.  However, this is likely to be sufficient to provide a good set of useful links.</w:t>
-      </w:r>
-    </w:p>
-    <w:p>
-      <w:pPr>
-        <w:pStyle w:val="Heading3"/>
-        <w:rPr>
-          <w:lang w:val="en-US"/>
-        </w:rPr>
-      </w:pPr>
-      <w:r>
-        <w:rPr>
-          <w:lang w:val="en-US"/>
-        </w:rPr>
-        <w:t>Manual Assessment</w:t>
-      </w:r>
-    </w:p>
-    <w:p>
-      <w:pPr>
-        <w:jc w:val="both"/>
-        <w:rPr>
-          <w:lang w:val="en-US"/>
-        </w:rPr>
-      </w:pPr>
-      <w:r>
-        <w:rPr>
-          <w:lang w:val="en-US"/>
-        </w:rPr>
-        <w:t xml:space="preserve">For the </w:t>
-      </w:r>
-      <w:r>
-        <w:rPr>
-          <w:lang w:val="en-US"/>
-        </w:rPr>
-        <w:t>manual assessment</w:t>
-      </w:r>
-      <w:r>
-        <w:rPr>
-          <w:lang w:val="en-US"/>
-        </w:rPr>
-        <w:t>, all submissions will be pooled and a GUI tool for efficient assessment will be used. In manual assessment, either the anchor candidate or the target link could be identified relevant (or non-relevant). Once the anchor candidate is assessed as non-relevant, all anchors and associated links inside this anchor will become non-relevant.</w:t>
-      </w:r>
-    </w:p>
-    <w:p>
-      <w:pPr>
-        <w:pStyle w:val="Heading2"/>
-        <w:rPr>
-          <w:lang w:val="en-US"/>
-        </w:rPr>
-      </w:pPr>
-      <w:r>
-        <w:rPr>
-          <w:lang w:val="en-US"/>
-        </w:rPr>
-        <w:t>Evaluation</w:t>
-      </w:r>
-    </w:p>
-    <w:p>
-      <w:pPr>
-        <w:pStyle w:val="Heading3"/>
-        <w:rPr>
-          <w:lang w:val="en-US"/>
-        </w:rPr>
-      </w:pPr>
-      <w:r>
-        <w:rPr>
-          <w:lang w:val="en-US"/>
-        </w:rPr>
-        <w:t xml:space="preserve">Evaluation Type </w:t>
-      </w:r>
-    </w:p>
-    <w:p>
-      <w:pPr>
-        <w:rPr>
-          <w:lang w:val="en-US"/>
-        </w:rPr>
-      </w:pPr>
-      <w:r>
-        <w:rPr>
-          <w:lang w:val="en-US"/>
-        </w:rPr>
-        <w:t>Because of the availability of two assessment results, th</w:t>
-      </w:r>
-      <w:r>
-        <w:rPr>
-          <w:lang w:val="en-US"/>
-        </w:rPr>
-        <w:t xml:space="preserve">ere are two types of evaluation: one uses Wikipedia ground-truth; the other uses manual assessment </w:t>
-      </w:r>
-      <w:r>
-        <w:rPr>
-          <w:i/>
-          <w:lang w:val="en-US"/>
-        </w:rPr>
-        <w:t>qrel</w:t>
-      </w:r>
-      <w:r>
-        <w:rPr>
-          <w:lang w:val="en-US"/>
-        </w:rPr>
-        <w:t xml:space="preserve">. </w:t>
-      </w:r>
-    </w:p>
-    <w:p>
-      <w:pPr>
-        <w:pStyle w:val="Heading3"/>
-        <w:rPr>
-          <w:lang w:val="en-US"/>
-        </w:rPr>
-      </w:pPr>
-      <w:r>
-        <w:rPr>
-          <w:lang w:val="en-US"/>
-        </w:rPr>
-        <w:t>Metrics</w:t>
-      </w:r>
-    </w:p>
-    <w:p>
-      <w:pPr>
-        <w:rPr>
-          <w:lang w:val="en-US"/>
-        </w:rPr>
-      </w:pPr>
-      <w:r>
-        <w:rPr>
-          <w:lang w:val="en-US"/>
-        </w:rPr>
-        <w:t xml:space="preserve">As with other traditional information retrieval evaluations, </w:t>
-      </w:r>
-      <w:r>
-        <w:rPr>
-          <w:i/>
-          <w:lang w:val="en-US"/>
-        </w:rPr>
-        <w:t>Precision</w:t>
-      </w:r>
-      <w:r>
-        <w:rPr>
-          <w:lang w:val="en-US"/>
-        </w:rPr>
-        <w:t xml:space="preserve">, </w:t>
       </w:r>
       <w:r>
         <w:rPr>
@@ -708,7 +730,28 @@
                       <w:color w:val="FF0000"/>
                       <w:lang w:val="en-US"/>
                     </w:rPr>
-                    <w:t xml:space="preserve">e, normally the Wikipedia ground-truth only allows file-to-file level evaluation </w:t>
+                    <w:t>e, normally the Wikipedia ground-truth allows</w:t>
+                  </w:r>
+                  <w:r>
+                    <w:rPr>
+                      <w:color w:val="FF0000"/>
+                      <w:lang w:val="en-US"/>
+                    </w:rPr>
+                    <w:t xml:space="preserve"> </w:t>
+                  </w:r>
+                  <w:r>
+                    <w:rPr>
+                      <w:color w:val="FF0000"/>
+                      <w:lang w:val="en-US"/>
+                    </w:rPr>
+                    <w:t>only</w:t>
+                  </w:r>
+                  <w:r>
+                    <w:rPr>
+                      <w:color w:val="FF0000"/>
+                      <w:lang w:val="en-US"/>
+                    </w:rPr>
+                    <w:t xml:space="preserve"> file-to-file level evaluation </w:t>
                   </w:r>
                 </w:p>
               </w:txbxContent>
@@ -1191,12 +1234,21 @@
         </w:rPr>
         <w:t xml:space="preserve">Select the </w:t>
       </w:r>
+      <w:proofErr w:type="spellStart"/>
       <w:r>
         <w:rPr>
           <w:i/>
           <w:lang w:val="en-US"/>
         </w:rPr>
-        <w:t xml:space="preserve">qrel </w:t>
+        <w:t>qrel</w:t>
+      </w:r>
+      <w:proofErr w:type="spellEnd"/>
+      <w:r>
+        <w:rPr>
+          <w:i/>
+          <w:lang w:val="en-US"/>
+        </w:rPr>
+        <w:t xml:space="preserve"> </w:t>
       </w:r>
       <w:r>
         <w:rPr>
@@ -1294,6 +1346,7 @@
         </w:rPr>
         <w:t xml:space="preserve">When Wikipedia ground-truth </w:t>
       </w:r>
+      <w:proofErr w:type="spellStart"/>
       <w:r>
         <w:rPr>
           <w:i/>
@@ -1301,6 +1354,7 @@
         </w:rPr>
         <w:t>qrel</w:t>
       </w:r>
+      <w:proofErr w:type="spellEnd"/>
       <w:r>
         <w:rPr>
           <w:lang w:val="en-US"/>
@@ -1344,7 +1398,21 @@
         <w:rPr>
           <w:lang w:val="en-US"/>
         </w:rPr>
-        <w:t>system performance can be either evaluated in file-to-file level or anchor-to-bep level.</w:t>
+        <w:t>system performance can be either evaluated in file-to-file level or anchor-to-</w:t>
+      </w:r>
+      <w:proofErr w:type="spellStart"/>
+      <w:r>
+        <w:rPr>
+          <w:lang w:val="en-US"/>
+        </w:rPr>
+        <w:t>bep</w:t>
+      </w:r>
+      <w:proofErr w:type="spellEnd"/>
+      <w:r>
+        <w:rPr>
+          <w:lang w:val="en-US"/>
+        </w:rPr>
+        <w:t xml:space="preserve"> level.</w:t>
       </w:r>
     </w:p>
     <w:p>

</xml_diff>